<commit_message>
add no sites managed
#7
</commit_message>
<xml_diff>
--- a/script/management_graphs.docx
+++ b/script/management_graphs.docx
@@ -30,127 +30,6 @@
       </w:pPr>
       <w:r>
         <w:t xml:space="preserve">2022-08-17</w:t>
-      </w:r>
-    </w:p>
-    <w:p>
-      <w:pPr>
-        <w:pStyle w:val="SourceCode"/>
-      </w:pPr>
-      <w:r>
-        <w:rPr>
-          <w:rStyle w:val="NormalTok"/>
-        </w:rPr>
-        <w:t xml:space="preserve">cleanData </w:t>
-      </w:r>
-      <w:r>
-        <w:rPr>
-          <w:rStyle w:val="OtherTok"/>
-        </w:rPr>
-        <w:t xml:space="preserve">&lt;-</w:t>
-      </w:r>
-      <w:r>
-        <w:rPr>
-          <w:rStyle w:val="NormalTok"/>
-        </w:rPr>
-        <w:t xml:space="preserve"> </w:t>
-      </w:r>
-      <w:r>
-        <w:rPr>
-          <w:rStyle w:val="FunctionTok"/>
-        </w:rPr>
-        <w:t xml:space="preserve">read_csv</w:t>
-      </w:r>
-      <w:r>
-        <w:rPr>
-          <w:rStyle w:val="NormalTok"/>
-        </w:rPr>
-        <w:t xml:space="preserve">(</w:t>
-      </w:r>
-      <w:r>
-        <w:rPr>
-          <w:rStyle w:val="StringTok"/>
-        </w:rPr>
-        <w:t xml:space="preserve">"./interim/Lithobates_catesbeianus_management_data.csv"</w:t>
-      </w:r>
-      <w:r>
-        <w:rPr>
-          <w:rStyle w:val="NormalTok"/>
-        </w:rPr>
-        <w:t xml:space="preserve">)</w:t>
-      </w:r>
-    </w:p>
-    <w:p>
-      <w:pPr>
-        <w:pStyle w:val="SourceCode"/>
-      </w:pPr>
-      <w:r>
-        <w:rPr>
-          <w:rStyle w:val="VerbatimChar"/>
-        </w:rPr>
-        <w:t xml:space="preserve">## Rows: 2487 Columns: 8</w:t>
-      </w:r>
-      <w:r>
-        <w:br/>
-      </w:r>
-      <w:r>
-        <w:rPr>
-          <w:rStyle w:val="VerbatimChar"/>
-        </w:rPr>
-        <w:t xml:space="preserve">## ── Column specification ────────────────────────────────────────────────────────</w:t>
-      </w:r>
-      <w:r>
-        <w:br/>
-      </w:r>
-      <w:r>
-        <w:rPr>
-          <w:rStyle w:val="VerbatimChar"/>
-        </w:rPr>
-        <w:t xml:space="preserve">## Delimiter: ","</w:t>
-      </w:r>
-      <w:r>
-        <w:br/>
-      </w:r>
-      <w:r>
-        <w:rPr>
-          <w:rStyle w:val="VerbatimChar"/>
-        </w:rPr>
-        <w:t xml:space="preserve">## chr (4): lifeStage, eventID, NAAM, provincie</w:t>
-      </w:r>
-      <w:r>
-        <w:br/>
-      </w:r>
-      <w:r>
-        <w:rPr>
-          <w:rStyle w:val="VerbatimChar"/>
-        </w:rPr>
-        <w:t xml:space="preserve">## dbl (4): gbifID, year, individualCount, NISCODE</w:t>
-      </w:r>
-      <w:r>
-        <w:br/>
-      </w:r>
-      <w:r>
-        <w:rPr>
-          <w:rStyle w:val="VerbatimChar"/>
-        </w:rPr>
-        <w:t xml:space="preserve">## </w:t>
-      </w:r>
-      <w:r>
-        <w:br/>
-      </w:r>
-      <w:r>
-        <w:rPr>
-          <w:rStyle w:val="VerbatimChar"/>
-        </w:rPr>
-        <w:t xml:space="preserve">## ℹ Use `spec()` to retrieve the full column specification for this data.</w:t>
-      </w:r>
-      <w:r>
-        <w:br/>
-      </w:r>
-      <w:r>
-        <w:rPr>
-          <w:rStyle w:val="VerbatimChar"/>
-        </w:rPr>
-        <w:t xml:space="preserve">## ℹ Specify the column types or set `show_col_types = FALSE` to quiet this message.</w:t>
       </w:r>
     </w:p>
     <w:bookmarkStart w:id="23" w:name="graph-total-number-of-bullfrogs-caught"/>
@@ -591,6 +470,306 @@
       </w:r>
     </w:p>
     <w:bookmarkEnd w:id="44"/>
+    <w:bookmarkStart w:id="45" w:name="graoh-no-locations-managed"/>
+    <w:p>
+      <w:pPr>
+        <w:pStyle w:val="Heading1"/>
+      </w:pPr>
+      <w:r>
+        <w:t xml:space="preserve">Graoh: No locations managed</w:t>
+      </w:r>
+    </w:p>
+    <w:p>
+      <w:pPr>
+        <w:pStyle w:val="SourceCode"/>
+      </w:pPr>
+      <w:r>
+        <w:rPr>
+          <w:rStyle w:val="NormalTok"/>
+        </w:rPr>
+        <w:t xml:space="preserve">locations_managed </w:t>
+      </w:r>
+      <w:r>
+        <w:rPr>
+          <w:rStyle w:val="OtherTok"/>
+        </w:rPr>
+        <w:t xml:space="preserve">&lt;-</w:t>
+      </w:r>
+      <w:r>
+        <w:rPr>
+          <w:rStyle w:val="NormalTok"/>
+        </w:rPr>
+        <w:t xml:space="preserve"> cleanData </w:t>
+      </w:r>
+      <w:r>
+        <w:rPr>
+          <w:rStyle w:val="SpecialCharTok"/>
+        </w:rPr>
+        <w:t xml:space="preserve">%&gt;%</w:t>
+      </w:r>
+      <w:r>
+        <w:rPr>
+          <w:rStyle w:val="NormalTok"/>
+        </w:rPr>
+        <w:t xml:space="preserve"> </w:t>
+      </w:r>
+      <w:r>
+        <w:br/>
+      </w:r>
+      <w:r>
+        <w:rPr>
+          <w:rStyle w:val="NormalTok"/>
+        </w:rPr>
+        <w:t xml:space="preserve">  </w:t>
+      </w:r>
+      <w:r>
+        <w:rPr>
+          <w:rStyle w:val="FunctionTok"/>
+        </w:rPr>
+        <w:t xml:space="preserve">group_by</w:t>
+      </w:r>
+      <w:r>
+        <w:rPr>
+          <w:rStyle w:val="NormalTok"/>
+        </w:rPr>
+        <w:t xml:space="preserve">(year) </w:t>
+      </w:r>
+      <w:r>
+        <w:rPr>
+          <w:rStyle w:val="SpecialCharTok"/>
+        </w:rPr>
+        <w:t xml:space="preserve">%&gt;%</w:t>
+      </w:r>
+      <w:r>
+        <w:rPr>
+          <w:rStyle w:val="NormalTok"/>
+        </w:rPr>
+        <w:t xml:space="preserve"> </w:t>
+      </w:r>
+      <w:r>
+        <w:br/>
+      </w:r>
+      <w:r>
+        <w:rPr>
+          <w:rStyle w:val="NormalTok"/>
+        </w:rPr>
+        <w:t xml:space="preserve">  </w:t>
+      </w:r>
+      <w:r>
+        <w:rPr>
+          <w:rStyle w:val="FunctionTok"/>
+        </w:rPr>
+        <w:t xml:space="preserve">summarise</w:t>
+      </w:r>
+      <w:r>
+        <w:rPr>
+          <w:rStyle w:val="NormalTok"/>
+        </w:rPr>
+        <w:t xml:space="preserve">(</w:t>
+      </w:r>
+      <w:r>
+        <w:rPr>
+          <w:rStyle w:val="AttributeTok"/>
+        </w:rPr>
+        <w:t xml:space="preserve">n =</w:t>
+      </w:r>
+      <w:r>
+        <w:rPr>
+          <w:rStyle w:val="NormalTok"/>
+        </w:rPr>
+        <w:t xml:space="preserve"> </w:t>
+      </w:r>
+      <w:r>
+        <w:rPr>
+          <w:rStyle w:val="FunctionTok"/>
+        </w:rPr>
+        <w:t xml:space="preserve">n_distinct</w:t>
+      </w:r>
+      <w:r>
+        <w:rPr>
+          <w:rStyle w:val="NormalTok"/>
+        </w:rPr>
+        <w:t xml:space="preserve">(locationID)) </w:t>
+      </w:r>
+      <w:r>
+        <w:rPr>
+          <w:rStyle w:val="SpecialCharTok"/>
+        </w:rPr>
+        <w:t xml:space="preserve">%&gt;%</w:t>
+      </w:r>
+      <w:r>
+        <w:rPr>
+          <w:rStyle w:val="NormalTok"/>
+        </w:rPr>
+        <w:t xml:space="preserve"> </w:t>
+      </w:r>
+      <w:r>
+        <w:br/>
+      </w:r>
+      <w:r>
+        <w:rPr>
+          <w:rStyle w:val="NormalTok"/>
+        </w:rPr>
+        <w:t xml:space="preserve">  </w:t>
+      </w:r>
+      <w:r>
+        <w:rPr>
+          <w:rStyle w:val="FunctionTok"/>
+        </w:rPr>
+        <w:t xml:space="preserve">ggplot</w:t>
+      </w:r>
+      <w:r>
+        <w:rPr>
+          <w:rStyle w:val="NormalTok"/>
+        </w:rPr>
+        <w:t xml:space="preserve">(</w:t>
+      </w:r>
+      <w:r>
+        <w:rPr>
+          <w:rStyle w:val="FunctionTok"/>
+        </w:rPr>
+        <w:t xml:space="preserve">aes</w:t>
+      </w:r>
+      <w:r>
+        <w:rPr>
+          <w:rStyle w:val="NormalTok"/>
+        </w:rPr>
+        <w:t xml:space="preserve">(</w:t>
+      </w:r>
+      <w:r>
+        <w:rPr>
+          <w:rStyle w:val="AttributeTok"/>
+        </w:rPr>
+        <w:t xml:space="preserve">x =</w:t>
+      </w:r>
+      <w:r>
+        <w:rPr>
+          <w:rStyle w:val="NormalTok"/>
+        </w:rPr>
+        <w:t xml:space="preserve"> year, </w:t>
+      </w:r>
+      <w:r>
+        <w:rPr>
+          <w:rStyle w:val="AttributeTok"/>
+        </w:rPr>
+        <w:t xml:space="preserve">y =</w:t>
+      </w:r>
+      <w:r>
+        <w:rPr>
+          <w:rStyle w:val="NormalTok"/>
+        </w:rPr>
+        <w:t xml:space="preserve"> n)) </w:t>
+      </w:r>
+      <w:r>
+        <w:rPr>
+          <w:rStyle w:val="SpecialCharTok"/>
+        </w:rPr>
+        <w:t xml:space="preserve">+</w:t>
+      </w:r>
+      <w:r>
+        <w:br/>
+      </w:r>
+      <w:r>
+        <w:rPr>
+          <w:rStyle w:val="NormalTok"/>
+        </w:rPr>
+        <w:t xml:space="preserve">  </w:t>
+      </w:r>
+      <w:r>
+        <w:rPr>
+          <w:rStyle w:val="FunctionTok"/>
+        </w:rPr>
+        <w:t xml:space="preserve">geom_bar</w:t>
+      </w:r>
+      <w:r>
+        <w:rPr>
+          <w:rStyle w:val="NormalTok"/>
+        </w:rPr>
+        <w:t xml:space="preserve">(</w:t>
+      </w:r>
+      <w:r>
+        <w:rPr>
+          <w:rStyle w:val="AttributeTok"/>
+        </w:rPr>
+        <w:t xml:space="preserve">stat =</w:t>
+      </w:r>
+      <w:r>
+        <w:rPr>
+          <w:rStyle w:val="NormalTok"/>
+        </w:rPr>
+        <w:t xml:space="preserve"> </w:t>
+      </w:r>
+      <w:r>
+        <w:rPr>
+          <w:rStyle w:val="StringTok"/>
+        </w:rPr>
+        <w:t xml:space="preserve">"identity"</w:t>
+      </w:r>
+      <w:r>
+        <w:rPr>
+          <w:rStyle w:val="NormalTok"/>
+        </w:rPr>
+        <w:t xml:space="preserve">) </w:t>
+      </w:r>
+      <w:r>
+        <w:rPr>
+          <w:rStyle w:val="SpecialCharTok"/>
+        </w:rPr>
+        <w:t xml:space="preserve">+</w:t>
+      </w:r>
+      <w:r>
+        <w:rPr>
+          <w:rStyle w:val="NormalTok"/>
+        </w:rPr>
+        <w:t xml:space="preserve"> </w:t>
+      </w:r>
+      <w:r>
+        <w:br/>
+      </w:r>
+      <w:r>
+        <w:rPr>
+          <w:rStyle w:val="NormalTok"/>
+        </w:rPr>
+        <w:t xml:space="preserve">  </w:t>
+      </w:r>
+      <w:r>
+        <w:rPr>
+          <w:rStyle w:val="FunctionTok"/>
+        </w:rPr>
+        <w:t xml:space="preserve">scale_y_continuous</w:t>
+      </w:r>
+      <w:r>
+        <w:rPr>
+          <w:rStyle w:val="NormalTok"/>
+        </w:rPr>
+        <w:t xml:space="preserve">(</w:t>
+      </w:r>
+      <w:r>
+        <w:rPr>
+          <w:rStyle w:val="AttributeTok"/>
+        </w:rPr>
+        <w:t xml:space="preserve">name =</w:t>
+      </w:r>
+      <w:r>
+        <w:rPr>
+          <w:rStyle w:val="NormalTok"/>
+        </w:rPr>
+        <w:t xml:space="preserve"> </w:t>
+      </w:r>
+      <w:r>
+        <w:rPr>
+          <w:rStyle w:val="StringTok"/>
+        </w:rPr>
+        <w:t xml:space="preserve">"Number of sites managed"</w:t>
+      </w:r>
+      <w:r>
+        <w:rPr>
+          <w:rStyle w:val="NormalTok"/>
+        </w:rPr>
+        <w:t xml:space="preserve">)</w:t>
+      </w:r>
+    </w:p>
+    <w:bookmarkEnd w:id="45"/>
     <w:sectPr/>
   </w:body>
 </w:document>

</xml_diff>

<commit_message>
fix issue with capture per unit of effort by lifestage
#7
</commit_message>
<xml_diff>
--- a/script/management_graphs.docx
+++ b/script/management_graphs.docx
@@ -271,17 +271,6 @@
     </w:p>
     <w:p>
       <w:pPr>
-        <w:pStyle w:val="SourceCode"/>
-      </w:pPr>
-      <w:r>
-        <w:rPr>
-          <w:rStyle w:val="VerbatimChar"/>
-        </w:rPr>
-        <w:t xml:space="preserve">## Warning: Removed 1 rows containing missing values (position_stack).</w:t>
-      </w:r>
-    </w:p>
-    <w:p>
-      <w:pPr>
         <w:pStyle w:val="FirstParagraph"/>
       </w:pPr>
       <w:r>
@@ -470,7 +459,7 @@
       </w:r>
     </w:p>
     <w:bookmarkEnd w:id="44"/>
-    <w:bookmarkStart w:id="45" w:name="graoh-no-locations-managed"/>
+    <w:bookmarkStart w:id="48" w:name="graoh-no-locations-managed"/>
     <w:p>
       <w:pPr>
         <w:pStyle w:val="Heading1"/>
@@ -481,295 +470,52 @@
     </w:p>
     <w:p>
       <w:pPr>
-        <w:pStyle w:val="SourceCode"/>
-      </w:pPr>
-      <w:r>
-        <w:rPr>
-          <w:rStyle w:val="NormalTok"/>
-        </w:rPr>
-        <w:t xml:space="preserve">locations_managed </w:t>
-      </w:r>
-      <w:r>
-        <w:rPr>
-          <w:rStyle w:val="OtherTok"/>
-        </w:rPr>
-        <w:t xml:space="preserve">&lt;-</w:t>
-      </w:r>
-      <w:r>
-        <w:rPr>
-          <w:rStyle w:val="NormalTok"/>
-        </w:rPr>
-        <w:t xml:space="preserve"> cleanData </w:t>
-      </w:r>
-      <w:r>
-        <w:rPr>
-          <w:rStyle w:val="SpecialCharTok"/>
-        </w:rPr>
-        <w:t xml:space="preserve">%&gt;%</w:t>
-      </w:r>
-      <w:r>
-        <w:rPr>
-          <w:rStyle w:val="NormalTok"/>
-        </w:rPr>
-        <w:t xml:space="preserve"> </w:t>
-      </w:r>
-      <w:r>
-        <w:br/>
-      </w:r>
-      <w:r>
-        <w:rPr>
-          <w:rStyle w:val="NormalTok"/>
-        </w:rPr>
-        <w:t xml:space="preserve">  </w:t>
-      </w:r>
-      <w:r>
-        <w:rPr>
-          <w:rStyle w:val="FunctionTok"/>
-        </w:rPr>
-        <w:t xml:space="preserve">group_by</w:t>
-      </w:r>
-      <w:r>
-        <w:rPr>
-          <w:rStyle w:val="NormalTok"/>
-        </w:rPr>
-        <w:t xml:space="preserve">(year) </w:t>
-      </w:r>
-      <w:r>
-        <w:rPr>
-          <w:rStyle w:val="SpecialCharTok"/>
-        </w:rPr>
-        <w:t xml:space="preserve">%&gt;%</w:t>
-      </w:r>
-      <w:r>
-        <w:rPr>
-          <w:rStyle w:val="NormalTok"/>
-        </w:rPr>
-        <w:t xml:space="preserve"> </w:t>
-      </w:r>
-      <w:r>
-        <w:br/>
-      </w:r>
-      <w:r>
-        <w:rPr>
-          <w:rStyle w:val="NormalTok"/>
-        </w:rPr>
-        <w:t xml:space="preserve">  </w:t>
-      </w:r>
-      <w:r>
-        <w:rPr>
-          <w:rStyle w:val="FunctionTok"/>
-        </w:rPr>
-        <w:t xml:space="preserve">summarise</w:t>
-      </w:r>
-      <w:r>
-        <w:rPr>
-          <w:rStyle w:val="NormalTok"/>
-        </w:rPr>
-        <w:t xml:space="preserve">(</w:t>
-      </w:r>
-      <w:r>
-        <w:rPr>
-          <w:rStyle w:val="AttributeTok"/>
-        </w:rPr>
-        <w:t xml:space="preserve">n =</w:t>
-      </w:r>
-      <w:r>
-        <w:rPr>
-          <w:rStyle w:val="NormalTok"/>
-        </w:rPr>
-        <w:t xml:space="preserve"> </w:t>
-      </w:r>
-      <w:r>
-        <w:rPr>
-          <w:rStyle w:val="FunctionTok"/>
-        </w:rPr>
-        <w:t xml:space="preserve">n_distinct</w:t>
-      </w:r>
-      <w:r>
-        <w:rPr>
-          <w:rStyle w:val="NormalTok"/>
-        </w:rPr>
-        <w:t xml:space="preserve">(locationID)) </w:t>
-      </w:r>
-      <w:r>
-        <w:rPr>
-          <w:rStyle w:val="SpecialCharTok"/>
-        </w:rPr>
-        <w:t xml:space="preserve">%&gt;%</w:t>
-      </w:r>
-      <w:r>
-        <w:rPr>
-          <w:rStyle w:val="NormalTok"/>
-        </w:rPr>
-        <w:t xml:space="preserve"> </w:t>
-      </w:r>
-      <w:r>
-        <w:br/>
-      </w:r>
-      <w:r>
-        <w:rPr>
-          <w:rStyle w:val="NormalTok"/>
-        </w:rPr>
-        <w:t xml:space="preserve">  </w:t>
-      </w:r>
-      <w:r>
-        <w:rPr>
-          <w:rStyle w:val="FunctionTok"/>
-        </w:rPr>
-        <w:t xml:space="preserve">ggplot</w:t>
-      </w:r>
-      <w:r>
-        <w:rPr>
-          <w:rStyle w:val="NormalTok"/>
-        </w:rPr>
-        <w:t xml:space="preserve">(</w:t>
-      </w:r>
-      <w:r>
-        <w:rPr>
-          <w:rStyle w:val="FunctionTok"/>
-        </w:rPr>
-        <w:t xml:space="preserve">aes</w:t>
-      </w:r>
-      <w:r>
-        <w:rPr>
-          <w:rStyle w:val="NormalTok"/>
-        </w:rPr>
-        <w:t xml:space="preserve">(</w:t>
-      </w:r>
-      <w:r>
-        <w:rPr>
-          <w:rStyle w:val="AttributeTok"/>
-        </w:rPr>
-        <w:t xml:space="preserve">x =</w:t>
-      </w:r>
-      <w:r>
-        <w:rPr>
-          <w:rStyle w:val="NormalTok"/>
-        </w:rPr>
-        <w:t xml:space="preserve"> year, </w:t>
-      </w:r>
-      <w:r>
-        <w:rPr>
-          <w:rStyle w:val="AttributeTok"/>
-        </w:rPr>
-        <w:t xml:space="preserve">y =</w:t>
-      </w:r>
-      <w:r>
-        <w:rPr>
-          <w:rStyle w:val="NormalTok"/>
-        </w:rPr>
-        <w:t xml:space="preserve"> n)) </w:t>
-      </w:r>
-      <w:r>
-        <w:rPr>
-          <w:rStyle w:val="SpecialCharTok"/>
-        </w:rPr>
-        <w:t xml:space="preserve">+</w:t>
-      </w:r>
-      <w:r>
-        <w:br/>
-      </w:r>
-      <w:r>
-        <w:rPr>
-          <w:rStyle w:val="NormalTok"/>
-        </w:rPr>
-        <w:t xml:space="preserve">  </w:t>
-      </w:r>
-      <w:r>
-        <w:rPr>
-          <w:rStyle w:val="FunctionTok"/>
-        </w:rPr>
-        <w:t xml:space="preserve">geom_bar</w:t>
-      </w:r>
-      <w:r>
-        <w:rPr>
-          <w:rStyle w:val="NormalTok"/>
-        </w:rPr>
-        <w:t xml:space="preserve">(</w:t>
-      </w:r>
-      <w:r>
-        <w:rPr>
-          <w:rStyle w:val="AttributeTok"/>
-        </w:rPr>
-        <w:t xml:space="preserve">stat =</w:t>
-      </w:r>
-      <w:r>
-        <w:rPr>
-          <w:rStyle w:val="NormalTok"/>
-        </w:rPr>
-        <w:t xml:space="preserve"> </w:t>
-      </w:r>
-      <w:r>
-        <w:rPr>
-          <w:rStyle w:val="StringTok"/>
-        </w:rPr>
-        <w:t xml:space="preserve">"identity"</w:t>
-      </w:r>
-      <w:r>
-        <w:rPr>
-          <w:rStyle w:val="NormalTok"/>
-        </w:rPr>
-        <w:t xml:space="preserve">) </w:t>
-      </w:r>
-      <w:r>
-        <w:rPr>
-          <w:rStyle w:val="SpecialCharTok"/>
-        </w:rPr>
-        <w:t xml:space="preserve">+</w:t>
-      </w:r>
-      <w:r>
-        <w:rPr>
-          <w:rStyle w:val="NormalTok"/>
-        </w:rPr>
-        <w:t xml:space="preserve"> </w:t>
-      </w:r>
-      <w:r>
-        <w:br/>
-      </w:r>
-      <w:r>
-        <w:rPr>
-          <w:rStyle w:val="NormalTok"/>
-        </w:rPr>
-        <w:t xml:space="preserve">  </w:t>
-      </w:r>
-      <w:r>
-        <w:rPr>
-          <w:rStyle w:val="FunctionTok"/>
-        </w:rPr>
-        <w:t xml:space="preserve">scale_y_continuous</w:t>
-      </w:r>
-      <w:r>
-        <w:rPr>
-          <w:rStyle w:val="NormalTok"/>
-        </w:rPr>
-        <w:t xml:space="preserve">(</w:t>
-      </w:r>
-      <w:r>
-        <w:rPr>
-          <w:rStyle w:val="AttributeTok"/>
-        </w:rPr>
-        <w:t xml:space="preserve">name =</w:t>
-      </w:r>
-      <w:r>
-        <w:rPr>
-          <w:rStyle w:val="NormalTok"/>
-        </w:rPr>
-        <w:t xml:space="preserve"> </w:t>
-      </w:r>
-      <w:r>
-        <w:rPr>
-          <w:rStyle w:val="StringTok"/>
-        </w:rPr>
-        <w:t xml:space="preserve">"Number of sites managed"</w:t>
-      </w:r>
-      <w:r>
-        <w:rPr>
-          <w:rStyle w:val="NormalTok"/>
-        </w:rPr>
-        <w:t xml:space="preserve">)</w:t>
-      </w:r>
-    </w:p>
-    <w:bookmarkEnd w:id="45"/>
+        <w:pStyle w:val="FirstParagraph"/>
+      </w:pPr>
+      <w:r>
+        <w:drawing>
+          <wp:inline>
+            <wp:extent cx="4620126" cy="3696101"/>
+            <wp:effectExtent b="0" l="0" r="0" t="0"/>
+            <wp:docPr descr="" title="" id="46" name="Picture"/>
+            <a:graphic>
+              <a:graphicData uri="http://schemas.openxmlformats.org/drawingml/2006/picture">
+                <pic:pic>
+                  <pic:nvPicPr>
+                    <pic:cNvPr descr="management_graphs_files/figure-docx/unnamed-chunk-9-1.png" id="47" name="Picture"/>
+                    <pic:cNvPicPr>
+                      <a:picLocks noChangeArrowheads="1" noChangeAspect="1"/>
+                    </pic:cNvPicPr>
+                  </pic:nvPicPr>
+                  <pic:blipFill>
+                    <a:blip r:embed="rId45"/>
+                    <a:stretch>
+                      <a:fillRect/>
+                    </a:stretch>
+                  </pic:blipFill>
+                  <pic:spPr bwMode="auto">
+                    <a:xfrm>
+                      <a:off x="0" y="0"/>
+                      <a:ext cx="4620126" cy="3696101"/>
+                    </a:xfrm>
+                    <a:prstGeom prst="rect">
+                      <a:avLst/>
+                    </a:prstGeom>
+                    <a:noFill/>
+                    <a:ln w="9525">
+                      <a:noFill/>
+                      <a:headEnd/>
+                      <a:tailEnd/>
+                    </a:ln>
+                  </pic:spPr>
+                </pic:pic>
+              </a:graphicData>
+            </a:graphic>
+          </wp:inline>
+        </w:drawing>
+      </w:r>
+    </w:p>
+    <w:bookmarkEnd w:id="48"/>
     <w:sectPr/>
   </w:body>
 </w:document>

</xml_diff>

<commit_message>
add unit of effort explanation
#11 #7
</commit_message>
<xml_diff>
--- a/script/management_graphs.docx
+++ b/script/management_graphs.docx
@@ -203,18 +203,36 @@
       </w:r>
     </w:p>
     <w:bookmarkEnd w:id="31"/>
-    <w:bookmarkStart w:id="35" w:name="graph-catch-per-unit-of-effort"/>
+    <w:bookmarkStart w:id="35" w:name="eng-graph-catch-per-unit-of-effort-cpue"/>
     <w:p>
       <w:pPr>
         <w:pStyle w:val="Heading1"/>
       </w:pPr>
       <w:r>
-        <w:t xml:space="preserve">GRAPH: Catch per unit of effort</w:t>
+        <w:rPr>
+          <w:bCs/>
+          <w:b/>
+        </w:rPr>
+        <w:t xml:space="preserve">ENG: GRAPH: Catch per unit of effort (CPUE)</w:t>
       </w:r>
     </w:p>
     <w:p>
       <w:pPr>
         <w:pStyle w:val="FirstParagraph"/>
+      </w:pPr>
+      <w:r>
+        <w:t xml:space="preserve">One unit of effort (UE) is one double fyke net which has been placed into a pond for</w:t>
+      </w:r>
+      <w:r>
+        <w:t xml:space="preserve"> </w:t>
+      </w:r>
+      <w:r>
+        <w:t xml:space="preserve">24h.</w:t>
+      </w:r>
+    </w:p>
+    <w:p>
+      <w:pPr>
+        <w:pStyle w:val="BodyText"/>
       </w:pPr>
       <w:r>
         <w:drawing>
@@ -354,6 +372,24 @@
         <w:rPr>
           <w:rStyle w:val="VerbatimChar"/>
         </w:rPr>
+        <w:t xml:space="preserve">## `summarise()` has grouped output by 'eventID', 'year', 'NISCODE'. You can</w:t>
+      </w:r>
+      <w:r>
+        <w:br/>
+      </w:r>
+      <w:r>
+        <w:rPr>
+          <w:rStyle w:val="VerbatimChar"/>
+        </w:rPr>
+        <w:t xml:space="preserve">## override using the `.groups` argument.</w:t>
+      </w:r>
+      <w:r>
+        <w:br/>
+      </w:r>
+      <w:r>
+        <w:rPr>
+          <w:rStyle w:val="VerbatimChar"/>
+        </w:rPr>
         <w:t xml:space="preserve">## `summarise()` has grouped output by 'year', 'NISCODE'. You can override using</w:t>
       </w:r>
       <w:r>
@@ -459,13 +495,13 @@
       </w:r>
     </w:p>
     <w:bookmarkEnd w:id="44"/>
-    <w:bookmarkStart w:id="48" w:name="graoh-no-locations-managed"/>
+    <w:bookmarkStart w:id="48" w:name="graph-nr-of-locations-managed"/>
     <w:p>
       <w:pPr>
         <w:pStyle w:val="Heading1"/>
       </w:pPr>
       <w:r>
-        <w:t xml:space="preserve">Graoh: No locations managed</w:t>
+        <w:t xml:space="preserve">Graph: Nr of locations managed</w:t>
       </w:r>
     </w:p>
     <w:p>

</xml_diff>